<commit_message>
added finished final product docx
</commit_message>
<xml_diff>
--- a/Week-06-Final Project.docx
+++ b/Week-06-Final Project.docx
@@ -31,10 +31,17 @@
     <w:p>
       <w:pPr>
         <w:rPr>
-          <w:b/>
-          <w:szCs w:val="24"/>
-        </w:rPr>
-      </w:pPr>
+          <w:bCs/>
+          <w:szCs w:val="24"/>
+        </w:rPr>
+      </w:pPr>
+      <w:r>
+        <w:rPr>
+          <w:bCs/>
+          <w:szCs w:val="24"/>
+        </w:rPr>
+        <w:t>https://github.com/Cmendence/week_6_completed.git</w:t>
+      </w:r>
     </w:p>
     <w:p>
       <w:pPr>

</xml_diff>